<commit_message>
Various bug fixes and corrected Report.pdf
</commit_message>
<xml_diff>
--- a/design_document.docx
+++ b/design_document.docx
@@ -45,30 +45,24 @@
         <w:t>ridderik</w:t>
       </w:r>
       <w:proofErr w:type="spellEnd"/>
-    </w:p>
-    <w:p>
-      <w:pPr>
-        <w:spacing w:line="480" w:lineRule="auto"/>
-        <w:jc w:val="center"/>
-        <w:rPr>
-          <w:lang w:val="en-US"/>
-        </w:rPr>
-      </w:pPr>
+      <w:r>
+        <w:rPr>
+          <w:lang w:val="en-US"/>
+        </w:rPr>
+        <w:t xml:space="preserve"> | </w:t>
+      </w:r>
       <w:r>
         <w:rPr>
           <w:lang w:val="en-US"/>
         </w:rPr>
         <w:t>yuhang5</w:t>
       </w:r>
-    </w:p>
-    <w:p>
-      <w:pPr>
-        <w:spacing w:line="480" w:lineRule="auto"/>
-        <w:jc w:val="center"/>
-        <w:rPr>
-          <w:lang w:val="en-US"/>
-        </w:rPr>
-      </w:pPr>
+      <w:r>
+        <w:rPr>
+          <w:lang w:val="en-US"/>
+        </w:rPr>
+        <w:t xml:space="preserve"> | </w:t>
+      </w:r>
       <w:proofErr w:type="spellStart"/>
       <w:r>
         <w:rPr>
@@ -77,14 +71,6 @@
         <w:t>wstix</w:t>
       </w:r>
       <w:proofErr w:type="spellEnd"/>
-    </w:p>
-    <w:p>
-      <w:pPr>
-        <w:spacing w:line="480" w:lineRule="auto"/>
-        <w:rPr>
-          <w:lang w:val="en-US"/>
-        </w:rPr>
-      </w:pPr>
     </w:p>
     <w:p>
       <w:pPr>
@@ -247,53 +233,1042 @@
           <w:szCs w:val="28"/>
           <w:lang w:val="en-US"/>
         </w:rPr>
+        <w:t>USER GUIDE</w:t>
+      </w:r>
+    </w:p>
+    <w:p>
+      <w:pPr>
+        <w:pStyle w:val="ListParagraph"/>
+        <w:numPr>
+          <w:ilvl w:val="0"/>
+          <w:numId w:val="2"/>
+        </w:numPr>
+        <w:spacing w:line="480" w:lineRule="auto"/>
+        <w:rPr>
+          <w:lang w:val="en-US"/>
+        </w:rPr>
+      </w:pPr>
+      <w:r>
+        <w:rPr>
+          <w:lang w:val="en-US"/>
+        </w:rPr>
+        <w:t>Run the program by typing the following:</w:t>
+      </w:r>
+    </w:p>
+    <w:p>
+      <w:pPr>
+        <w:spacing w:line="480" w:lineRule="auto"/>
+        <w:rPr>
+          <w:lang w:val="en-US"/>
+        </w:rPr>
+      </w:pPr>
+      <w:r>
+        <w:rPr>
+          <w:lang w:val="en-US"/>
+        </w:rPr>
+        <w:t>python3 menu.py ./</w:t>
+      </w:r>
+      <w:r>
+        <w:rPr>
+          <w:lang w:val="en-US"/>
+        </w:rPr>
+        <w:t>“</w:t>
+      </w:r>
+      <w:r>
+        <w:rPr>
+          <w:lang w:val="en-US"/>
+        </w:rPr>
+        <w:t>name of database”</w:t>
+      </w:r>
+    </w:p>
+    <w:p>
+      <w:pPr>
+        <w:spacing w:line="480" w:lineRule="auto"/>
+        <w:rPr>
+          <w:lang w:val="en-US"/>
+        </w:rPr>
+      </w:pPr>
+      <w:r>
+        <w:rPr>
+          <w:lang w:val="en-US"/>
+        </w:rPr>
         <w:lastRenderedPageBreak/>
-        <w:t>USER GUIDE</w:t>
-      </w:r>
-    </w:p>
-    <w:p>
-      <w:pPr>
-        <w:spacing w:line="480" w:lineRule="auto"/>
-        <w:rPr>
-          <w:lang w:val="en-US"/>
-        </w:rPr>
-      </w:pPr>
-      <w:r>
-        <w:rPr>
-          <w:lang w:val="en-US"/>
-        </w:rPr>
-        <w:t>Run the program by typing the following:</w:t>
-      </w:r>
-    </w:p>
-    <w:p>
-      <w:pPr>
-        <w:spacing w:line="480" w:lineRule="auto"/>
-        <w:rPr>
-          <w:lang w:val="en-US"/>
-        </w:rPr>
-      </w:pPr>
-      <w:r>
-        <w:rPr>
-          <w:lang w:val="en-US"/>
-        </w:rPr>
-        <w:t>python3 menu.py “./name of database”</w:t>
-      </w:r>
-    </w:p>
-    <w:p>
-      <w:pPr>
-        <w:spacing w:line="480" w:lineRule="auto"/>
-        <w:rPr>
-          <w:lang w:val="en-US"/>
-        </w:rPr>
-      </w:pPr>
-      <w:r>
-        <w:rPr>
-          <w:lang w:val="en-US"/>
-        </w:rPr>
         <w:t>Where “name of database” is the name of your database file that is located in the same directory as the 3 python files.</w:t>
+      </w:r>
+    </w:p>
+    <w:p>
+      <w:pPr>
+        <w:pStyle w:val="ListParagraph"/>
+        <w:numPr>
+          <w:ilvl w:val="0"/>
+          <w:numId w:val="2"/>
+        </w:numPr>
+        <w:spacing w:line="480" w:lineRule="auto"/>
+        <w:rPr>
+          <w:lang w:val="en-US"/>
+        </w:rPr>
+      </w:pPr>
+      <w:r>
+        <w:rPr>
+          <w:lang w:val="en-US"/>
+        </w:rPr>
+        <w:t>Log in to the system, or create a new account by following the prompts on-screen.</w:t>
+      </w:r>
+    </w:p>
+    <w:p>
+      <w:pPr>
+        <w:pStyle w:val="ListParagraph"/>
+        <w:numPr>
+          <w:ilvl w:val="0"/>
+          <w:numId w:val="2"/>
+        </w:numPr>
+        <w:spacing w:line="480" w:lineRule="auto"/>
+        <w:rPr>
+          <w:lang w:val="en-US"/>
+        </w:rPr>
+      </w:pPr>
+      <w:r>
+        <w:rPr>
+          <w:lang w:val="en-US"/>
+        </w:rPr>
+        <w:t>Choose the functionality from the list by typing in the number of the functionality.</w:t>
+      </w:r>
+    </w:p>
+    <w:p>
+      <w:pPr>
+        <w:pStyle w:val="ListParagraph"/>
+        <w:numPr>
+          <w:ilvl w:val="0"/>
+          <w:numId w:val="2"/>
+        </w:numPr>
+        <w:spacing w:line="480" w:lineRule="auto"/>
+        <w:rPr>
+          <w:lang w:val="en-US"/>
+        </w:rPr>
+      </w:pPr>
+      <w:r>
+        <w:rPr>
+          <w:lang w:val="en-US"/>
+        </w:rPr>
+        <w:t>Follow the prompts on screen to complete the task.</w:t>
+      </w:r>
+    </w:p>
+    <w:p>
+      <w:pPr>
+        <w:pStyle w:val="ListParagraph"/>
+        <w:numPr>
+          <w:ilvl w:val="0"/>
+          <w:numId w:val="2"/>
+        </w:numPr>
+        <w:spacing w:line="480" w:lineRule="auto"/>
+        <w:rPr>
+          <w:lang w:val="en-US"/>
+        </w:rPr>
+      </w:pPr>
+      <w:r>
+        <w:rPr>
+          <w:lang w:val="en-US"/>
+        </w:rPr>
+        <w:t xml:space="preserve">Exit the </w:t>
+      </w:r>
+      <w:r>
+        <w:rPr>
+          <w:lang w:val="en-US"/>
+        </w:rPr>
+        <w:t>system from the main menu or the agent menu, or the officer menu whenever you are done by following the prompt on the screen.</w:t>
+      </w:r>
+    </w:p>
+    <w:p>
+      <w:pPr>
+        <w:spacing w:line="480" w:lineRule="auto"/>
+        <w:rPr>
+          <w:lang w:val="en-US"/>
+        </w:rPr>
+      </w:pPr>
+    </w:p>
+    <w:p>
+      <w:pPr>
+        <w:spacing w:line="480" w:lineRule="auto"/>
+        <w:rPr>
+          <w:sz w:val="28"/>
+          <w:szCs w:val="28"/>
+          <w:lang w:val="en-US"/>
+        </w:rPr>
+      </w:pPr>
+      <w:r>
+        <w:rPr>
+          <w:sz w:val="28"/>
+          <w:szCs w:val="28"/>
+          <w:lang w:val="en-US"/>
+        </w:rPr>
+        <w:t>DETAILED DESIGN</w:t>
+      </w:r>
+    </w:p>
+    <w:p>
+      <w:pPr>
+        <w:spacing w:line="480" w:lineRule="auto"/>
+        <w:rPr>
+          <w:lang w:val="en-US"/>
+        </w:rPr>
+      </w:pPr>
+      <w:r>
+        <w:rPr>
+          <w:lang w:val="en-US"/>
+        </w:rPr>
+        <w:t xml:space="preserve">We wrote our system in Python3. Our program is split between 3 files, a file for the menu, a file for the queries used by the registry agents, and a file for queries used by the traffic officers. Each file has a main class that contains the methods used by that section. The menu class is broken up into </w:t>
+      </w:r>
+      <w:proofErr w:type="spellStart"/>
+      <w:r>
+        <w:rPr>
+          <w:lang w:val="en-US"/>
+        </w:rPr>
+        <w:t>main_menu</w:t>
+      </w:r>
+      <w:proofErr w:type="spellEnd"/>
+      <w:r>
+        <w:rPr>
+          <w:lang w:val="en-US"/>
+        </w:rPr>
+        <w:t xml:space="preserve">(), </w:t>
+      </w:r>
+      <w:proofErr w:type="spellStart"/>
+      <w:r>
+        <w:rPr>
+          <w:lang w:val="en-US"/>
+        </w:rPr>
+        <w:t>a_menu</w:t>
+      </w:r>
+      <w:proofErr w:type="spellEnd"/>
+      <w:r>
+        <w:rPr>
+          <w:lang w:val="en-US"/>
+        </w:rPr>
+        <w:t xml:space="preserve">() and </w:t>
+      </w:r>
+      <w:proofErr w:type="spellStart"/>
+      <w:r>
+        <w:rPr>
+          <w:lang w:val="en-US"/>
+        </w:rPr>
+        <w:t>o_menu</w:t>
+      </w:r>
+      <w:proofErr w:type="spellEnd"/>
+      <w:r>
+        <w:rPr>
+          <w:lang w:val="en-US"/>
+        </w:rPr>
+        <w:t>() methods for logging in, doing agent queries, and doing officer queries respectively.</w:t>
+      </w:r>
+      <w:r>
+        <w:rPr>
+          <w:lang w:val="en-US"/>
+        </w:rPr>
+        <w:t xml:space="preserve"> The menu class has one parameter, which is a string indicating what the name of the database file to open is.</w:t>
+      </w:r>
+      <w:r>
+        <w:rPr>
+          <w:lang w:val="en-US"/>
+        </w:rPr>
+        <w:t xml:space="preserve"> This </w:t>
+      </w:r>
+      <w:r>
+        <w:rPr>
+          <w:lang w:val="en-US"/>
+        </w:rPr>
+        <w:t>class handles the opening of the database, the creation of new user accounts, and the setup and navigation of the menus and login screens.</w:t>
+      </w:r>
+      <w:r>
+        <w:rPr>
+          <w:lang w:val="en-US"/>
+        </w:rPr>
+        <w:t xml:space="preserve"> The </w:t>
+      </w:r>
+      <w:proofErr w:type="spellStart"/>
+      <w:r>
+        <w:rPr>
+          <w:lang w:val="en-US"/>
+        </w:rPr>
+        <w:t>main_menu</w:t>
+      </w:r>
+      <w:proofErr w:type="spellEnd"/>
+      <w:r>
+        <w:rPr>
+          <w:lang w:val="en-US"/>
+        </w:rPr>
+        <w:t xml:space="preserve">() method is responsible for performing logins, and determining which menu to proceed to. It also is responsible for creating new users, by calling the </w:t>
+      </w:r>
+      <w:proofErr w:type="spellStart"/>
+      <w:r>
+        <w:rPr>
+          <w:lang w:val="en-US"/>
+        </w:rPr>
+        <w:t>register_user</w:t>
+      </w:r>
+      <w:proofErr w:type="spellEnd"/>
+      <w:r>
+        <w:rPr>
+          <w:lang w:val="en-US"/>
+        </w:rPr>
+        <w:t xml:space="preserve">() method within the menu class. </w:t>
+      </w:r>
+      <w:proofErr w:type="spellStart"/>
+      <w:r>
+        <w:rPr>
+          <w:lang w:val="en-US"/>
+        </w:rPr>
+        <w:t>The</w:t>
+      </w:r>
+      <w:proofErr w:type="spellEnd"/>
+      <w:r>
+        <w:rPr>
+          <w:lang w:val="en-US"/>
+        </w:rPr>
+        <w:t xml:space="preserve"> </w:t>
+      </w:r>
+      <w:proofErr w:type="spellStart"/>
+      <w:r>
+        <w:rPr>
+          <w:lang w:val="en-US"/>
+        </w:rPr>
+        <w:t>a_menu</w:t>
+      </w:r>
+      <w:proofErr w:type="spellEnd"/>
+      <w:r>
+        <w:rPr>
+          <w:lang w:val="en-US"/>
+        </w:rPr>
+        <w:t xml:space="preserve">() method is responsible for asking the user which query they would like to perform, and then calling upon methods in the </w:t>
+      </w:r>
+      <w:proofErr w:type="spellStart"/>
+      <w:r>
+        <w:rPr>
+          <w:lang w:val="en-US"/>
+        </w:rPr>
+        <w:t>agent_queries</w:t>
+      </w:r>
+      <w:proofErr w:type="spellEnd"/>
+      <w:r>
+        <w:rPr>
+          <w:lang w:val="en-US"/>
+        </w:rPr>
+        <w:t xml:space="preserve"> class to perform the queries. The </w:t>
+      </w:r>
+      <w:proofErr w:type="spellStart"/>
+      <w:r>
+        <w:rPr>
+          <w:lang w:val="en-US"/>
+        </w:rPr>
+        <w:t>o_menu</w:t>
+      </w:r>
+      <w:proofErr w:type="spellEnd"/>
+      <w:r>
+        <w:rPr>
+          <w:lang w:val="en-US"/>
+        </w:rPr>
+        <w:t xml:space="preserve">() method is responsible for </w:t>
+      </w:r>
+      <w:r>
+        <w:rPr>
+          <w:lang w:val="en-US"/>
+        </w:rPr>
+        <w:t xml:space="preserve">asking the user which query they would like to perform, and then calling upon methods in the </w:t>
+      </w:r>
+      <w:proofErr w:type="spellStart"/>
+      <w:r>
+        <w:rPr>
+          <w:lang w:val="en-US"/>
+        </w:rPr>
+        <w:lastRenderedPageBreak/>
+        <w:t>officer</w:t>
+      </w:r>
+      <w:r>
+        <w:rPr>
+          <w:lang w:val="en-US"/>
+        </w:rPr>
+        <w:t>_queries</w:t>
+      </w:r>
+      <w:proofErr w:type="spellEnd"/>
+      <w:r>
+        <w:rPr>
+          <w:lang w:val="en-US"/>
+        </w:rPr>
+        <w:t xml:space="preserve"> class to perform the queries. </w:t>
+      </w:r>
+      <w:r>
+        <w:rPr>
+          <w:lang w:val="en-US"/>
+        </w:rPr>
+        <w:t xml:space="preserve"> </w:t>
+      </w:r>
+      <w:r>
+        <w:rPr>
+          <w:lang w:val="en-US"/>
+        </w:rPr>
+        <w:t xml:space="preserve">The </w:t>
+      </w:r>
+      <w:proofErr w:type="spellStart"/>
+      <w:r>
+        <w:rPr>
+          <w:lang w:val="en-US"/>
+        </w:rPr>
+        <w:t>registry</w:t>
+      </w:r>
+      <w:r>
+        <w:rPr>
+          <w:lang w:val="en-US"/>
+        </w:rPr>
+        <w:t>_</w:t>
+      </w:r>
+      <w:r>
+        <w:rPr>
+          <w:lang w:val="en-US"/>
+        </w:rPr>
+        <w:t>agent</w:t>
+      </w:r>
+      <w:proofErr w:type="spellEnd"/>
+      <w:r>
+        <w:rPr>
+          <w:lang w:val="en-US"/>
+        </w:rPr>
+        <w:t xml:space="preserve"> </w:t>
+      </w:r>
+      <w:r>
+        <w:rPr>
+          <w:lang w:val="en-US"/>
+        </w:rPr>
+        <w:t>class</w:t>
+      </w:r>
+      <w:r>
+        <w:rPr>
+          <w:lang w:val="en-US"/>
+        </w:rPr>
+        <w:t xml:space="preserve"> is broken up into six </w:t>
+      </w:r>
+      <w:r>
+        <w:rPr>
+          <w:lang w:val="en-US"/>
+        </w:rPr>
+        <w:t xml:space="preserve">main </w:t>
+      </w:r>
+      <w:r>
+        <w:rPr>
+          <w:lang w:val="en-US"/>
+        </w:rPr>
+        <w:t xml:space="preserve">methods, one for each application functionality. </w:t>
+      </w:r>
+      <w:r>
+        <w:rPr>
+          <w:lang w:val="en-US"/>
+        </w:rPr>
+        <w:t xml:space="preserve"> </w:t>
+      </w:r>
+      <w:proofErr w:type="spellStart"/>
+      <w:r>
+        <w:rPr>
+          <w:lang w:val="en-US"/>
+        </w:rPr>
+        <w:t>register_birth</w:t>
+      </w:r>
+      <w:proofErr w:type="spellEnd"/>
+      <w:r>
+        <w:rPr>
+          <w:lang w:val="en-US"/>
+        </w:rPr>
+        <w:t xml:space="preserve">() is the first method, and it is </w:t>
+      </w:r>
+      <w:r>
+        <w:rPr>
+          <w:lang w:val="en-US"/>
+        </w:rPr>
+        <w:t>responsible for</w:t>
+      </w:r>
+      <w:r>
+        <w:rPr>
+          <w:lang w:val="en-US"/>
+        </w:rPr>
+        <w:t xml:space="preserve"> register</w:t>
+      </w:r>
+      <w:r>
+        <w:rPr>
+          <w:lang w:val="en-US"/>
+        </w:rPr>
+        <w:t>ing</w:t>
+      </w:r>
+      <w:r>
+        <w:rPr>
+          <w:lang w:val="en-US"/>
+        </w:rPr>
+        <w:t xml:space="preserve"> a new birth.</w:t>
+      </w:r>
+      <w:r>
+        <w:rPr>
+          <w:lang w:val="en-US"/>
+        </w:rPr>
+        <w:t xml:space="preserve"> </w:t>
+      </w:r>
+      <w:proofErr w:type="spellStart"/>
+      <w:r>
+        <w:rPr>
+          <w:lang w:val="en-US"/>
+        </w:rPr>
+        <w:t>register_marriage</w:t>
+      </w:r>
+      <w:proofErr w:type="spellEnd"/>
+      <w:r>
+        <w:rPr>
+          <w:lang w:val="en-US"/>
+        </w:rPr>
+        <w:t xml:space="preserve">() is the second method and it is responsible for registering a new marriage. </w:t>
+      </w:r>
+      <w:proofErr w:type="spellStart"/>
+      <w:r>
+        <w:rPr>
+          <w:lang w:val="en-US"/>
+        </w:rPr>
+        <w:t>renew_vehicle_registration</w:t>
+      </w:r>
+      <w:proofErr w:type="spellEnd"/>
+      <w:r>
+        <w:rPr>
+          <w:lang w:val="en-US"/>
+        </w:rPr>
+        <w:t xml:space="preserve">() is the third method and it is responsible for renewing the registration of a vehicle. </w:t>
+      </w:r>
+      <w:proofErr w:type="spellStart"/>
+      <w:r>
+        <w:rPr>
+          <w:lang w:val="en-US"/>
+        </w:rPr>
+        <w:t>process_bill_of_sale</w:t>
+      </w:r>
+      <w:proofErr w:type="spellEnd"/>
+      <w:r>
+        <w:rPr>
+          <w:lang w:val="en-US"/>
+        </w:rPr>
+        <w:t xml:space="preserve">() is the fourth method and it is responsible for processing a bill of sale when a vehicle is sold from one person to another. </w:t>
+      </w:r>
+      <w:proofErr w:type="spellStart"/>
+      <w:r>
+        <w:rPr>
+          <w:lang w:val="en-US"/>
+        </w:rPr>
+        <w:t>process_payment</w:t>
+      </w:r>
+      <w:proofErr w:type="spellEnd"/>
+      <w:r>
+        <w:rPr>
+          <w:lang w:val="en-US"/>
+        </w:rPr>
+        <w:t xml:space="preserve">() is the fifth method and it is responsible for processing a payment towards a ticket. </w:t>
+      </w:r>
+      <w:proofErr w:type="spellStart"/>
+      <w:r>
+        <w:rPr>
+          <w:lang w:val="en-US"/>
+        </w:rPr>
+        <w:t>get_driver_abstract</w:t>
+      </w:r>
+      <w:proofErr w:type="spellEnd"/>
+      <w:r>
+        <w:rPr>
+          <w:lang w:val="en-US"/>
+        </w:rPr>
+        <w:t xml:space="preserve"> is the sixth method and it is responsible for displaying </w:t>
+      </w:r>
+      <w:r>
+        <w:rPr>
+          <w:lang w:val="en-US"/>
+        </w:rPr>
+        <w:t>the number of tickets, the number of demerit notices, the total number of demerit points received both within the past two years and within the lifetime</w:t>
+      </w:r>
+      <w:r>
+        <w:rPr>
+          <w:lang w:val="en-US"/>
+        </w:rPr>
+        <w:t xml:space="preserve"> for a person.</w:t>
+      </w:r>
+      <w:r>
+        <w:rPr>
+          <w:lang w:val="en-US"/>
+        </w:rPr>
+        <w:t xml:space="preserve"> There are also helper methods in addition to the six methods for the six functionalities. </w:t>
+      </w:r>
+      <w:r>
+        <w:rPr>
+          <w:lang w:val="en-US"/>
+        </w:rPr>
+        <w:t xml:space="preserve">The </w:t>
+      </w:r>
+      <w:proofErr w:type="spellStart"/>
+      <w:r>
+        <w:rPr>
+          <w:lang w:val="en-US"/>
+        </w:rPr>
+        <w:t>traffic</w:t>
+      </w:r>
+      <w:r>
+        <w:rPr>
+          <w:lang w:val="en-US"/>
+        </w:rPr>
+        <w:t>_</w:t>
+      </w:r>
+      <w:r>
+        <w:rPr>
+          <w:lang w:val="en-US"/>
+        </w:rPr>
+        <w:t>officer</w:t>
+      </w:r>
+      <w:proofErr w:type="spellEnd"/>
+      <w:r>
+        <w:rPr>
+          <w:lang w:val="en-US"/>
+        </w:rPr>
+        <w:t xml:space="preserve"> </w:t>
+      </w:r>
+      <w:r>
+        <w:rPr>
+          <w:lang w:val="en-US"/>
+        </w:rPr>
+        <w:t>class</w:t>
+      </w:r>
+      <w:r>
+        <w:rPr>
+          <w:lang w:val="en-US"/>
+        </w:rPr>
+        <w:t xml:space="preserve"> is broken up two methods, again, one for each functionality.</w:t>
+      </w:r>
+      <w:r>
+        <w:rPr>
+          <w:lang w:val="en-US"/>
+        </w:rPr>
+        <w:t xml:space="preserve"> </w:t>
+      </w:r>
+      <w:proofErr w:type="spellStart"/>
+      <w:r>
+        <w:rPr>
+          <w:lang w:val="en-US"/>
+        </w:rPr>
+        <w:t>issue_ticket</w:t>
+      </w:r>
+      <w:proofErr w:type="spellEnd"/>
+      <w:r>
+        <w:rPr>
+          <w:lang w:val="en-US"/>
+        </w:rPr>
+        <w:t xml:space="preserve">() is the first method and it is responsible for issuing a ticket to a vehicle. </w:t>
+      </w:r>
+      <w:proofErr w:type="spellStart"/>
+      <w:r>
+        <w:rPr>
+          <w:lang w:val="en-US"/>
+        </w:rPr>
+        <w:t>find_car_owner</w:t>
+      </w:r>
+      <w:proofErr w:type="spellEnd"/>
+      <w:r>
+        <w:rPr>
+          <w:lang w:val="en-US"/>
+        </w:rPr>
+        <w:t>() is the second method and it is responsible for finding the owner of a car.</w:t>
+      </w:r>
+      <w:r>
+        <w:rPr>
+          <w:lang w:val="en-US"/>
+        </w:rPr>
+        <w:t xml:space="preserve"> It also has helper methods for the functionality methods.</w:t>
+      </w:r>
+    </w:p>
+    <w:p>
+      <w:pPr>
+        <w:spacing w:line="480" w:lineRule="auto"/>
+        <w:rPr>
+          <w:lang w:val="en-US"/>
+        </w:rPr>
+      </w:pPr>
+    </w:p>
+    <w:p>
+      <w:pPr>
+        <w:spacing w:line="480" w:lineRule="auto"/>
+        <w:rPr>
+          <w:sz w:val="28"/>
+          <w:szCs w:val="28"/>
+          <w:lang w:val="en-US"/>
+        </w:rPr>
+      </w:pPr>
+      <w:r>
+        <w:rPr>
+          <w:sz w:val="28"/>
+          <w:szCs w:val="28"/>
+          <w:lang w:val="en-US"/>
+        </w:rPr>
+        <w:t>TESTING STRATEGY</w:t>
+      </w:r>
+    </w:p>
+    <w:p>
+      <w:pPr>
+        <w:spacing w:line="480" w:lineRule="auto"/>
+        <w:rPr>
+          <w:lang w:val="en-US"/>
+        </w:rPr>
+      </w:pPr>
+      <w:r>
+        <w:rPr>
+          <w:lang w:val="en-US"/>
+        </w:rPr>
+        <w:t xml:space="preserve">We each tested our code separately, using the menu that </w:t>
+      </w:r>
+      <w:proofErr w:type="spellStart"/>
+      <w:r>
+        <w:rPr>
+          <w:lang w:val="en-US"/>
+        </w:rPr>
+        <w:t>Yuhang</w:t>
+      </w:r>
+      <w:proofErr w:type="spellEnd"/>
+      <w:r>
+        <w:rPr>
+          <w:lang w:val="en-US"/>
+        </w:rPr>
+        <w:t xml:space="preserve"> created to navigate through the database, and the data that Warren created, based off of some test data that a fellow student</w:t>
+      </w:r>
+      <w:r>
+        <w:rPr>
+          <w:lang w:val="en-US"/>
+        </w:rPr>
+        <w:t xml:space="preserve"> (</w:t>
+      </w:r>
+      <w:r>
+        <w:rPr>
+          <w:lang w:val="en-US"/>
+        </w:rPr>
+        <w:t>Jacques Leong-Sit</w:t>
+      </w:r>
+      <w:r>
+        <w:rPr>
+          <w:lang w:val="en-US"/>
+        </w:rPr>
+        <w:t>)</w:t>
+      </w:r>
+      <w:r>
+        <w:rPr>
+          <w:lang w:val="en-US"/>
+        </w:rPr>
+        <w:t xml:space="preserve"> created</w:t>
+      </w:r>
+      <w:r>
+        <w:rPr>
+          <w:lang w:val="en-US"/>
+        </w:rPr>
+        <w:t xml:space="preserve"> and posted to the </w:t>
+      </w:r>
+      <w:proofErr w:type="spellStart"/>
+      <w:r>
+        <w:rPr>
+          <w:lang w:val="en-US"/>
+        </w:rPr>
+        <w:t>eclass</w:t>
+      </w:r>
+      <w:proofErr w:type="spellEnd"/>
+      <w:r>
+        <w:rPr>
+          <w:lang w:val="en-US"/>
+        </w:rPr>
+        <w:t xml:space="preserve"> forum</w:t>
+      </w:r>
+      <w:r>
+        <w:rPr>
+          <w:lang w:val="en-US"/>
+        </w:rPr>
+        <w:t>.</w:t>
+      </w:r>
+      <w:r>
+        <w:rPr>
+          <w:lang w:val="en-US"/>
+        </w:rPr>
+        <w:t xml:space="preserve"> When we met and combined our code, we had to ensure everything worked together as expected, and we had a couple of roadblocks, such as some lowercase characters not being recognized by our program. </w:t>
+      </w:r>
+      <w:r>
+        <w:rPr>
+          <w:lang w:val="en-US"/>
+        </w:rPr>
+        <w:lastRenderedPageBreak/>
+        <w:t>We set up our program to prevent SQL injection attacks, but were unable to test these due to time constraints. We thoroughly tested uppercase and lowercase inputs, and these should not cause any issues. We thoroughly tested non-valid character inputs, and these should not cause any issues.</w:t>
+      </w:r>
+    </w:p>
+    <w:p>
+      <w:pPr>
+        <w:spacing w:line="480" w:lineRule="auto"/>
+        <w:rPr>
+          <w:lang w:val="en-US"/>
+        </w:rPr>
+      </w:pPr>
+    </w:p>
+    <w:p>
+      <w:pPr>
+        <w:spacing w:line="480" w:lineRule="auto"/>
+        <w:rPr>
+          <w:sz w:val="28"/>
+          <w:szCs w:val="28"/>
+          <w:lang w:val="en-US"/>
+        </w:rPr>
+      </w:pPr>
+      <w:r>
+        <w:rPr>
+          <w:sz w:val="28"/>
+          <w:szCs w:val="28"/>
+          <w:lang w:val="en-US"/>
+        </w:rPr>
+        <w:t>GROUP WORK STRATEGY</w:t>
+      </w:r>
+    </w:p>
+    <w:p>
+      <w:pPr>
+        <w:spacing w:line="480" w:lineRule="auto"/>
+        <w:rPr>
+          <w:lang w:val="en-US"/>
+        </w:rPr>
+      </w:pPr>
+      <w:r>
+        <w:rPr>
+          <w:lang w:val="en-US"/>
+        </w:rPr>
+        <w:t xml:space="preserve">We broke up the project into Story Points, and each of us were assigned an equal amount of Story Points. </w:t>
+      </w:r>
+    </w:p>
+    <w:p>
+      <w:pPr>
+        <w:spacing w:line="480" w:lineRule="auto"/>
+        <w:rPr>
+          <w:lang w:val="en-US"/>
+        </w:rPr>
+      </w:pPr>
+      <w:r>
+        <w:rPr>
+          <w:lang w:val="en-US"/>
+        </w:rPr>
+        <w:t>The breakdown is as follows (</w:t>
+      </w:r>
+      <w:proofErr w:type="spellStart"/>
+      <w:r>
+        <w:rPr>
+          <w:lang w:val="en-US"/>
+        </w:rPr>
+        <w:t>sp</w:t>
+      </w:r>
+      <w:proofErr w:type="spellEnd"/>
+      <w:r>
+        <w:rPr>
+          <w:lang w:val="en-US"/>
+        </w:rPr>
+        <w:t xml:space="preserve"> means Story Points):</w:t>
+      </w:r>
+    </w:p>
+    <w:p>
+      <w:pPr>
+        <w:pStyle w:val="ListParagraph"/>
+        <w:numPr>
+          <w:ilvl w:val="0"/>
+          <w:numId w:val="4"/>
+        </w:numPr>
+        <w:spacing w:line="480" w:lineRule="auto"/>
+      </w:pPr>
+      <w:r>
+        <w:t>Register a birth: 2</w:t>
+      </w:r>
+      <w:r>
+        <w:t xml:space="preserve">sp, </w:t>
+      </w:r>
+      <w:r>
+        <w:t>r</w:t>
+      </w:r>
+      <w:r>
+        <w:t>egister a marriage: 1</w:t>
+      </w:r>
+      <w:r>
+        <w:t xml:space="preserve">sp, </w:t>
+      </w:r>
+      <w:r>
+        <w:t>r</w:t>
+      </w:r>
+      <w:r>
+        <w:t>enew a vehicle registration: 1</w:t>
+      </w:r>
+      <w:r>
+        <w:t xml:space="preserve">sp, </w:t>
+      </w:r>
+      <w:r>
+        <w:t>p</w:t>
+      </w:r>
+      <w:r>
+        <w:t>rocess a bill of sale:</w:t>
+      </w:r>
+      <w:r>
+        <w:t xml:space="preserve"> </w:t>
+      </w:r>
+      <w:r>
+        <w:t>2</w:t>
+      </w:r>
+      <w:r>
+        <w:t xml:space="preserve">sp, </w:t>
+      </w:r>
+      <w:r>
+        <w:t>p</w:t>
+      </w:r>
+      <w:r>
+        <w:t>rocess a payment: 1</w:t>
+      </w:r>
+      <w:r>
+        <w:t xml:space="preserve">sp, </w:t>
+      </w:r>
+      <w:r>
+        <w:t>g</w:t>
+      </w:r>
+      <w:r>
+        <w:t>et a driver abstract: 3</w:t>
+      </w:r>
+      <w:r>
+        <w:t xml:space="preserve">sp, </w:t>
+      </w:r>
+      <w:r>
+        <w:t>i</w:t>
+      </w:r>
+      <w:r>
+        <w:t>ssue a ticket: 1</w:t>
+      </w:r>
+      <w:r>
+        <w:t xml:space="preserve">sp, </w:t>
+      </w:r>
+      <w:r>
+        <w:t>f</w:t>
+      </w:r>
+      <w:r>
+        <w:t>ind a car owner: 2</w:t>
+      </w:r>
+      <w:r>
+        <w:t>sp</w:t>
+      </w:r>
+    </w:p>
+    <w:p>
+      <w:pPr>
+        <w:spacing w:line="480" w:lineRule="auto"/>
+      </w:pPr>
+      <w:r>
+        <w:t>And each person’s work is as follows:</w:t>
+      </w:r>
+    </w:p>
+    <w:p>
+      <w:pPr>
+        <w:pStyle w:val="ListParagraph"/>
+        <w:numPr>
+          <w:ilvl w:val="0"/>
+          <w:numId w:val="4"/>
+        </w:numPr>
+        <w:spacing w:line="480" w:lineRule="auto"/>
+      </w:pPr>
+      <w:r>
+        <w:t>Cameron: register a birth, register a marriage, renew a vehicle registration,</w:t>
+      </w:r>
+      <w:r>
+        <w:t xml:space="preserve"> create</w:t>
+      </w:r>
+      <w:r>
+        <w:t xml:space="preserve"> design </w:t>
+      </w:r>
+      <w:r>
+        <w:t>document - took approximately 15 hours</w:t>
+      </w:r>
+      <w:r>
+        <w:t xml:space="preserve"> (approximated by Cameron)</w:t>
+      </w:r>
+    </w:p>
+    <w:p>
+      <w:pPr>
+        <w:pStyle w:val="ListParagraph"/>
+        <w:numPr>
+          <w:ilvl w:val="0"/>
+          <w:numId w:val="4"/>
+        </w:numPr>
+        <w:spacing w:line="480" w:lineRule="auto"/>
+      </w:pPr>
+      <w:r>
+        <w:t xml:space="preserve">Warren: process a bill of sale, </w:t>
+      </w:r>
+      <w:r>
+        <w:t xml:space="preserve">process a payment, find a car owner, create testing data - took approximately </w:t>
+      </w:r>
+      <w:r>
+        <w:t>10</w:t>
+      </w:r>
+      <w:r>
+        <w:t xml:space="preserve"> hours</w:t>
+      </w:r>
+      <w:r>
+        <w:t xml:space="preserve"> </w:t>
+      </w:r>
+      <w:r>
+        <w:t xml:space="preserve">(approximated by </w:t>
+      </w:r>
+      <w:r>
+        <w:t>Warren</w:t>
+      </w:r>
+      <w:r>
+        <w:t>)</w:t>
+      </w:r>
+    </w:p>
+    <w:p>
+      <w:pPr>
+        <w:pStyle w:val="ListParagraph"/>
+        <w:numPr>
+          <w:ilvl w:val="0"/>
+          <w:numId w:val="4"/>
+        </w:numPr>
+        <w:spacing w:line="480" w:lineRule="auto"/>
+      </w:pPr>
+      <w:proofErr w:type="spellStart"/>
+      <w:r>
+        <w:t>Yuhang</w:t>
+      </w:r>
+      <w:proofErr w:type="spellEnd"/>
+      <w:r>
+        <w:t xml:space="preserve">: get a driver abstract, </w:t>
+      </w:r>
+      <w:r>
+        <w:t>i</w:t>
+      </w:r>
+      <w:r>
+        <w:t xml:space="preserve">ssue a ticket, create menu class - took approximately </w:t>
+      </w:r>
+      <w:r>
+        <w:t>20</w:t>
+      </w:r>
+      <w:r>
+        <w:t xml:space="preserve"> hours</w:t>
+      </w:r>
+      <w:r>
+        <w:t xml:space="preserve"> </w:t>
+      </w:r>
+      <w:r>
+        <w:t xml:space="preserve">(approximated by </w:t>
+      </w:r>
+      <w:proofErr w:type="spellStart"/>
+      <w:r>
+        <w:t>Yuhang</w:t>
+      </w:r>
+      <w:proofErr w:type="spellEnd"/>
+      <w:r>
+        <w:t>)</w:t>
       </w:r>
       <w:bookmarkStart w:id="0" w:name="_GoBack"/>
       <w:bookmarkEnd w:id="0"/>
+    </w:p>
+    <w:p>
+      <w:pPr>
+        <w:spacing w:line="480" w:lineRule="auto"/>
+      </w:pPr>
+      <w:r>
+        <w:t>We all fully completed our individual parts, and we communicated through Slack to keep track of each other’s progress. We also performed approximately five hours of work where we met as a group.</w:t>
+      </w:r>
     </w:p>
     <w:sectPr>
       <w:pgSz w:w="12240" w:h="15840"/>
@@ -308,6 +1283,321 @@
 <file path=word/numbering.xml><?xml version="1.0" encoding="utf-8"?>
 <w:numbering xmlns:wpc="http://schemas.microsoft.com/office/word/2010/wordprocessingCanvas" xmlns:cx="http://schemas.microsoft.com/office/drawing/2014/chartex" xmlns:cx1="http://schemas.microsoft.com/office/drawing/2015/9/8/chartex" xmlns:cx2="http://schemas.microsoft.com/office/drawing/2015/10/21/chartex" xmlns:cx3="http://schemas.microsoft.com/office/drawing/2016/5/9/chartex" xmlns:cx4="http://schemas.microsoft.com/office/drawing/2016/5/10/chartex" xmlns:cx5="http://schemas.microsoft.com/office/drawing/2016/5/11/chartex" xmlns:cx6="http://schemas.microsoft.com/office/drawing/2016/5/12/chartex" xmlns:cx7="http://schemas.microsoft.com/office/drawing/2016/5/13/chartex" xmlns:cx8="http://schemas.microsoft.com/office/drawing/2016/5/14/chartex" xmlns:mc="http://schemas.openxmlformats.org/markup-compatibility/2006" xmlns:aink="http://schemas.microsoft.com/office/drawing/2016/ink" xmlns:am3d="http://schemas.microsoft.com/office/drawing/2017/model3d" xmlns:o="urn:schemas-microsoft-com:office:office" xmlns:r="http://schemas.openxmlformats.org/officeDocument/2006/relationships" xmlns:m="http://schemas.openxmlformats.org/officeDocument/2006/math" xmlns:v="urn:schemas-microsoft-com:vml" xmlns:wp14="http://schemas.microsoft.com/office/word/2010/wordprocessingDrawing" xmlns:wp="http://schemas.openxmlformats.org/drawingml/2006/wordprocessingDrawing" xmlns:w10="urn:schemas-microsoft-com:office:word" xmlns:w="http://schemas.openxmlformats.org/wordprocessingml/2006/main" xmlns:w14="http://schemas.microsoft.com/office/word/2010/wordml" xmlns:w15="http://schemas.microsoft.com/office/word/2012/wordml" xmlns:w16cid="http://schemas.microsoft.com/office/word/2016/wordml/cid" xmlns:w16se="http://schemas.microsoft.com/office/word/2015/wordml/symex" xmlns:wpg="http://schemas.microsoft.com/office/word/2010/wordprocessingGroup" xmlns:wpi="http://schemas.microsoft.com/office/word/2010/wordprocessingInk" xmlns:wne="http://schemas.microsoft.com/office/word/2006/wordml" xmlns:wps="http://schemas.microsoft.com/office/word/2010/wordprocessingShape" mc:Ignorable="w14 w15 w16se w16cid wp14">
   <w:abstractNum w:abstractNumId="0" w15:restartNumberingAfterBreak="0">
+    <w:nsid w:val="060F0FF7"/>
+    <w:multiLevelType w:val="hybridMultilevel"/>
+    <w:tmpl w:val="77C68D86"/>
+    <w:lvl w:ilvl="0" w:tplc="04090001">
+      <w:start w:val="1"/>
+      <w:numFmt w:val="bullet"/>
+      <w:lvlText w:val=""/>
+      <w:lvlJc w:val="left"/>
+      <w:pPr>
+        <w:ind w:left="720" w:hanging="360"/>
+      </w:pPr>
+      <w:rPr>
+        <w:rFonts w:ascii="Symbol" w:hAnsi="Symbol" w:hint="default"/>
+      </w:rPr>
+    </w:lvl>
+    <w:lvl w:ilvl="1" w:tplc="04090003" w:tentative="1">
+      <w:start w:val="1"/>
+      <w:numFmt w:val="bullet"/>
+      <w:lvlText w:val="o"/>
+      <w:lvlJc w:val="left"/>
+      <w:pPr>
+        <w:ind w:left="1440" w:hanging="360"/>
+      </w:pPr>
+      <w:rPr>
+        <w:rFonts w:ascii="Courier New" w:hAnsi="Courier New" w:cs="Courier New" w:hint="default"/>
+      </w:rPr>
+    </w:lvl>
+    <w:lvl w:ilvl="2" w:tplc="04090005" w:tentative="1">
+      <w:start w:val="1"/>
+      <w:numFmt w:val="bullet"/>
+      <w:lvlText w:val=""/>
+      <w:lvlJc w:val="left"/>
+      <w:pPr>
+        <w:ind w:left="2160" w:hanging="360"/>
+      </w:pPr>
+      <w:rPr>
+        <w:rFonts w:ascii="Wingdings" w:hAnsi="Wingdings" w:hint="default"/>
+      </w:rPr>
+    </w:lvl>
+    <w:lvl w:ilvl="3" w:tplc="04090001" w:tentative="1">
+      <w:start w:val="1"/>
+      <w:numFmt w:val="bullet"/>
+      <w:lvlText w:val=""/>
+      <w:lvlJc w:val="left"/>
+      <w:pPr>
+        <w:ind w:left="2880" w:hanging="360"/>
+      </w:pPr>
+      <w:rPr>
+        <w:rFonts w:ascii="Symbol" w:hAnsi="Symbol" w:hint="default"/>
+      </w:rPr>
+    </w:lvl>
+    <w:lvl w:ilvl="4" w:tplc="04090003" w:tentative="1">
+      <w:start w:val="1"/>
+      <w:numFmt w:val="bullet"/>
+      <w:lvlText w:val="o"/>
+      <w:lvlJc w:val="left"/>
+      <w:pPr>
+        <w:ind w:left="3600" w:hanging="360"/>
+      </w:pPr>
+      <w:rPr>
+        <w:rFonts w:ascii="Courier New" w:hAnsi="Courier New" w:cs="Courier New" w:hint="default"/>
+      </w:rPr>
+    </w:lvl>
+    <w:lvl w:ilvl="5" w:tplc="04090005" w:tentative="1">
+      <w:start w:val="1"/>
+      <w:numFmt w:val="bullet"/>
+      <w:lvlText w:val=""/>
+      <w:lvlJc w:val="left"/>
+      <w:pPr>
+        <w:ind w:left="4320" w:hanging="360"/>
+      </w:pPr>
+      <w:rPr>
+        <w:rFonts w:ascii="Wingdings" w:hAnsi="Wingdings" w:hint="default"/>
+      </w:rPr>
+    </w:lvl>
+    <w:lvl w:ilvl="6" w:tplc="04090001" w:tentative="1">
+      <w:start w:val="1"/>
+      <w:numFmt w:val="bullet"/>
+      <w:lvlText w:val=""/>
+      <w:lvlJc w:val="left"/>
+      <w:pPr>
+        <w:ind w:left="5040" w:hanging="360"/>
+      </w:pPr>
+      <w:rPr>
+        <w:rFonts w:ascii="Symbol" w:hAnsi="Symbol" w:hint="default"/>
+      </w:rPr>
+    </w:lvl>
+    <w:lvl w:ilvl="7" w:tplc="04090003" w:tentative="1">
+      <w:start w:val="1"/>
+      <w:numFmt w:val="bullet"/>
+      <w:lvlText w:val="o"/>
+      <w:lvlJc w:val="left"/>
+      <w:pPr>
+        <w:ind w:left="5760" w:hanging="360"/>
+      </w:pPr>
+      <w:rPr>
+        <w:rFonts w:ascii="Courier New" w:hAnsi="Courier New" w:cs="Courier New" w:hint="default"/>
+      </w:rPr>
+    </w:lvl>
+    <w:lvl w:ilvl="8" w:tplc="04090005" w:tentative="1">
+      <w:start w:val="1"/>
+      <w:numFmt w:val="bullet"/>
+      <w:lvlText w:val=""/>
+      <w:lvlJc w:val="left"/>
+      <w:pPr>
+        <w:ind w:left="6480" w:hanging="360"/>
+      </w:pPr>
+      <w:rPr>
+        <w:rFonts w:ascii="Wingdings" w:hAnsi="Wingdings" w:hint="default"/>
+      </w:rPr>
+    </w:lvl>
+  </w:abstractNum>
+  <w:abstractNum w:abstractNumId="1" w15:restartNumberingAfterBreak="0">
+    <w:nsid w:val="14327B0D"/>
+    <w:multiLevelType w:val="hybridMultilevel"/>
+    <w:tmpl w:val="E982ABFC"/>
+    <w:lvl w:ilvl="0" w:tplc="04090001">
+      <w:start w:val="1"/>
+      <w:numFmt w:val="bullet"/>
+      <w:lvlText w:val=""/>
+      <w:lvlJc w:val="left"/>
+      <w:pPr>
+        <w:ind w:left="720" w:hanging="360"/>
+      </w:pPr>
+      <w:rPr>
+        <w:rFonts w:ascii="Symbol" w:hAnsi="Symbol" w:hint="default"/>
+      </w:rPr>
+    </w:lvl>
+    <w:lvl w:ilvl="1" w:tplc="04090003" w:tentative="1">
+      <w:start w:val="1"/>
+      <w:numFmt w:val="bullet"/>
+      <w:lvlText w:val="o"/>
+      <w:lvlJc w:val="left"/>
+      <w:pPr>
+        <w:ind w:left="1440" w:hanging="360"/>
+      </w:pPr>
+      <w:rPr>
+        <w:rFonts w:ascii="Courier New" w:hAnsi="Courier New" w:cs="Courier New" w:hint="default"/>
+      </w:rPr>
+    </w:lvl>
+    <w:lvl w:ilvl="2" w:tplc="04090005" w:tentative="1">
+      <w:start w:val="1"/>
+      <w:numFmt w:val="bullet"/>
+      <w:lvlText w:val=""/>
+      <w:lvlJc w:val="left"/>
+      <w:pPr>
+        <w:ind w:left="2160" w:hanging="360"/>
+      </w:pPr>
+      <w:rPr>
+        <w:rFonts w:ascii="Wingdings" w:hAnsi="Wingdings" w:hint="default"/>
+      </w:rPr>
+    </w:lvl>
+    <w:lvl w:ilvl="3" w:tplc="04090001" w:tentative="1">
+      <w:start w:val="1"/>
+      <w:numFmt w:val="bullet"/>
+      <w:lvlText w:val=""/>
+      <w:lvlJc w:val="left"/>
+      <w:pPr>
+        <w:ind w:left="2880" w:hanging="360"/>
+      </w:pPr>
+      <w:rPr>
+        <w:rFonts w:ascii="Symbol" w:hAnsi="Symbol" w:hint="default"/>
+      </w:rPr>
+    </w:lvl>
+    <w:lvl w:ilvl="4" w:tplc="04090003" w:tentative="1">
+      <w:start w:val="1"/>
+      <w:numFmt w:val="bullet"/>
+      <w:lvlText w:val="o"/>
+      <w:lvlJc w:val="left"/>
+      <w:pPr>
+        <w:ind w:left="3600" w:hanging="360"/>
+      </w:pPr>
+      <w:rPr>
+        <w:rFonts w:ascii="Courier New" w:hAnsi="Courier New" w:cs="Courier New" w:hint="default"/>
+      </w:rPr>
+    </w:lvl>
+    <w:lvl w:ilvl="5" w:tplc="04090005" w:tentative="1">
+      <w:start w:val="1"/>
+      <w:numFmt w:val="bullet"/>
+      <w:lvlText w:val=""/>
+      <w:lvlJc w:val="left"/>
+      <w:pPr>
+        <w:ind w:left="4320" w:hanging="360"/>
+      </w:pPr>
+      <w:rPr>
+        <w:rFonts w:ascii="Wingdings" w:hAnsi="Wingdings" w:hint="default"/>
+      </w:rPr>
+    </w:lvl>
+    <w:lvl w:ilvl="6" w:tplc="04090001" w:tentative="1">
+      <w:start w:val="1"/>
+      <w:numFmt w:val="bullet"/>
+      <w:lvlText w:val=""/>
+      <w:lvlJc w:val="left"/>
+      <w:pPr>
+        <w:ind w:left="5040" w:hanging="360"/>
+      </w:pPr>
+      <w:rPr>
+        <w:rFonts w:ascii="Symbol" w:hAnsi="Symbol" w:hint="default"/>
+      </w:rPr>
+    </w:lvl>
+    <w:lvl w:ilvl="7" w:tplc="04090003" w:tentative="1">
+      <w:start w:val="1"/>
+      <w:numFmt w:val="bullet"/>
+      <w:lvlText w:val="o"/>
+      <w:lvlJc w:val="left"/>
+      <w:pPr>
+        <w:ind w:left="5760" w:hanging="360"/>
+      </w:pPr>
+      <w:rPr>
+        <w:rFonts w:ascii="Courier New" w:hAnsi="Courier New" w:cs="Courier New" w:hint="default"/>
+      </w:rPr>
+    </w:lvl>
+    <w:lvl w:ilvl="8" w:tplc="04090005" w:tentative="1">
+      <w:start w:val="1"/>
+      <w:numFmt w:val="bullet"/>
+      <w:lvlText w:val=""/>
+      <w:lvlJc w:val="left"/>
+      <w:pPr>
+        <w:ind w:left="6480" w:hanging="360"/>
+      </w:pPr>
+      <w:rPr>
+        <w:rFonts w:ascii="Wingdings" w:hAnsi="Wingdings" w:hint="default"/>
+      </w:rPr>
+    </w:lvl>
+  </w:abstractNum>
+  <w:abstractNum w:abstractNumId="2" w15:restartNumberingAfterBreak="0">
+    <w:nsid w:val="768523D1"/>
+    <w:multiLevelType w:val="hybridMultilevel"/>
+    <w:tmpl w:val="CCAEA6D6"/>
+    <w:lvl w:ilvl="0" w:tplc="0409000F">
+      <w:start w:val="1"/>
+      <w:numFmt w:val="decimal"/>
+      <w:lvlText w:val="%1."/>
+      <w:lvlJc w:val="left"/>
+      <w:pPr>
+        <w:ind w:left="360" w:hanging="360"/>
+      </w:pPr>
+      <w:rPr>
+        <w:rFonts w:hint="default"/>
+      </w:rPr>
+    </w:lvl>
+    <w:lvl w:ilvl="1" w:tplc="04090019" w:tentative="1">
+      <w:start w:val="1"/>
+      <w:numFmt w:val="lowerLetter"/>
+      <w:lvlText w:val="%2."/>
+      <w:lvlJc w:val="left"/>
+      <w:pPr>
+        <w:ind w:left="1080" w:hanging="360"/>
+      </w:pPr>
+    </w:lvl>
+    <w:lvl w:ilvl="2" w:tplc="0409001B" w:tentative="1">
+      <w:start w:val="1"/>
+      <w:numFmt w:val="lowerRoman"/>
+      <w:lvlText w:val="%3."/>
+      <w:lvlJc w:val="right"/>
+      <w:pPr>
+        <w:ind w:left="1800" w:hanging="180"/>
+      </w:pPr>
+    </w:lvl>
+    <w:lvl w:ilvl="3" w:tplc="0409000F" w:tentative="1">
+      <w:start w:val="1"/>
+      <w:numFmt w:val="decimal"/>
+      <w:lvlText w:val="%4."/>
+      <w:lvlJc w:val="left"/>
+      <w:pPr>
+        <w:ind w:left="2520" w:hanging="360"/>
+      </w:pPr>
+    </w:lvl>
+    <w:lvl w:ilvl="4" w:tplc="04090019" w:tentative="1">
+      <w:start w:val="1"/>
+      <w:numFmt w:val="lowerLetter"/>
+      <w:lvlText w:val="%5."/>
+      <w:lvlJc w:val="left"/>
+      <w:pPr>
+        <w:ind w:left="3240" w:hanging="360"/>
+      </w:pPr>
+    </w:lvl>
+    <w:lvl w:ilvl="5" w:tplc="0409001B" w:tentative="1">
+      <w:start w:val="1"/>
+      <w:numFmt w:val="lowerRoman"/>
+      <w:lvlText w:val="%6."/>
+      <w:lvlJc w:val="right"/>
+      <w:pPr>
+        <w:ind w:left="3960" w:hanging="180"/>
+      </w:pPr>
+    </w:lvl>
+    <w:lvl w:ilvl="6" w:tplc="0409000F" w:tentative="1">
+      <w:start w:val="1"/>
+      <w:numFmt w:val="decimal"/>
+      <w:lvlText w:val="%7."/>
+      <w:lvlJc w:val="left"/>
+      <w:pPr>
+        <w:ind w:left="4680" w:hanging="360"/>
+      </w:pPr>
+    </w:lvl>
+    <w:lvl w:ilvl="7" w:tplc="04090019" w:tentative="1">
+      <w:start w:val="1"/>
+      <w:numFmt w:val="lowerLetter"/>
+      <w:lvlText w:val="%8."/>
+      <w:lvlJc w:val="left"/>
+      <w:pPr>
+        <w:ind w:left="5400" w:hanging="360"/>
+      </w:pPr>
+    </w:lvl>
+    <w:lvl w:ilvl="8" w:tplc="0409001B" w:tentative="1">
+      <w:start w:val="1"/>
+      <w:numFmt w:val="lowerRoman"/>
+      <w:lvlText w:val="%9."/>
+      <w:lvlJc w:val="right"/>
+      <w:pPr>
+        <w:ind w:left="6120" w:hanging="180"/>
+      </w:pPr>
+    </w:lvl>
+  </w:abstractNum>
+  <w:abstractNum w:abstractNumId="3" w15:restartNumberingAfterBreak="0">
     <w:nsid w:val="76A6053B"/>
     <w:multiLevelType w:val="hybridMultilevel"/>
     <w:tmpl w:val="D10C6F6E"/>
@@ -397,7 +1687,16 @@
     </w:lvl>
   </w:abstractNum>
   <w:num w:numId="1">
+    <w:abstractNumId w:val="3"/>
+  </w:num>
+  <w:num w:numId="2">
+    <w:abstractNumId w:val="2"/>
+  </w:num>
+  <w:num w:numId="3">
     <w:abstractNumId w:val="0"/>
+  </w:num>
+  <w:num w:numId="4">
+    <w:abstractNumId w:val="1"/>
   </w:num>
 </w:numbering>
 </file>

</xml_diff>